<commit_message>
working on project maps for bernd
</commit_message>
<xml_diff>
--- a/docs/GIS-bookdown.docx
+++ b/docs/GIS-bookdown.docx
@@ -59,7 +59,7 @@
         <w:pStyle w:val="Date"/>
       </w:pPr>
       <w:r>
-        <w:t xml:space="preserve">2019-09-02</w:t>
+        <w:t xml:space="preserve">2019-09-03</w:t>
       </w:r>
     </w:p>
     <w:sdt>
@@ -92,9 +92,9 @@
       <w:pPr>
         <w:pStyle w:val="Heading1"/>
       </w:pPr>
-      <w:bookmarkStart w:id="20" w:name="preface"/>
-      <w:r>
-        <w:t xml:space="preserve">Preface</w:t>
+      <w:bookmarkStart w:id="20" w:name="overview"/>
+      <w:r>
+        <w:t xml:space="preserve">Overview</w:t>
       </w:r>
       <w:bookmarkEnd w:id="20"/>
     </w:p>
@@ -103,7 +103,7 @@
         <w:pStyle w:val="FirstParagraph"/>
       </w:pPr>
       <w:r>
-        <w:t xml:space="preserve">This is the very first part of the book. This respositiory is a collection of introductory tutorials for mapping/GIS from a collection on</w:t>
+        <w:t xml:space="preserve">This respository contains a collection of dynamic programming tools and introductory tutorials for mapping/GIS from the following</w:t>
       </w:r>
       <w:r>
         <w:t xml:space="preserve"> </w:t>
@@ -118,47 +118,120 @@
         <w:t xml:space="preserve"> </w:t>
       </w:r>
       <w:r>
-        <w:t xml:space="preserve">repositories.</w:t>
-      </w:r>
-    </w:p>
-    <w:p>
-      <w:pPr>
-        <w:pStyle w:val="Compact"/>
+        <w:t xml:space="preserve">repositories:</w:t>
+      </w:r>
+    </w:p>
+    <w:p>
+      <w:pPr>
         <w:numPr>
           <w:numId w:val="1001"/>
           <w:ilvl w:val="0"/>
         </w:numPr>
       </w:pPr>
-      <w:r>
-        <w:t xml:space="preserve">‘</w:t>
-      </w:r>
-      <w:r>
-        <w:t xml:space="preserve">creating maps in R</w:t>
-      </w:r>
-      <w:r>
-        <w:t xml:space="preserve">’</w:t>
-      </w:r>
-      <w:r>
-        <w:t xml:space="preserve">: Geocomputational analysis in R and other supporting documents ranging from blogs to scientific publications.</w:t>
-      </w:r>
+      <w:hyperlink r:id="rId21">
+        <w:r>
+          <w:rPr>
+            <w:rStyle w:val="Hyperlink"/>
+          </w:rPr>
+          <w:t xml:space="preserve">Creating maps in R</w:t>
+        </w:r>
+      </w:hyperlink>
+      <w:r>
+        <w:t xml:space="preserve">: A textbook on geocomputational analysis in R</w:t>
+      </w:r>
+    </w:p>
+    <w:p>
+      <w:pPr>
+        <w:numPr>
+          <w:numId w:val="1001"/>
+          <w:ilvl w:val="0"/>
+        </w:numPr>
+      </w:pPr>
+      <w:hyperlink r:id="rId22">
+        <w:r>
+          <w:rPr>
+            <w:rStyle w:val="Hyperlink"/>
+          </w:rPr>
+          <w:t xml:space="preserve">MapView</w:t>
+        </w:r>
+      </w:hyperlink>
+      <w:r>
+        <w:t xml:space="preserve">: a 3D interactive R package</w:t>
+      </w:r>
+      <w:r>
+        <w:t xml:space="preserve"> </w:t>
+      </w:r>
+      <w:r>
+        <w:t xml:space="preserve">s</w:t>
+      </w:r>
+    </w:p>
+    <w:p>
+      <w:pPr>
+        <w:numPr>
+          <w:numId w:val="1001"/>
+          <w:ilvl w:val="0"/>
+        </w:numPr>
+      </w:pPr>
+      <w:hyperlink r:id="rId23">
+        <w:r>
+          <w:rPr>
+            <w:rStyle w:val="Hyperlink"/>
+          </w:rPr>
+          <w:t xml:space="preserve">Video</w:t>
+        </w:r>
+      </w:hyperlink>
     </w:p>
     <w:p>
       <w:pPr>
         <w:pStyle w:val="Heading2"/>
       </w:pPr>
-      <w:bookmarkStart w:id="21" w:name="the-objectives"/>
+      <w:bookmarkStart w:id="24" w:name="the-objectives"/>
       <w:r>
         <w:t xml:space="preserve">The objectives</w:t>
       </w:r>
-      <w:bookmarkEnd w:id="21"/>
+      <w:bookmarkEnd w:id="24"/>
     </w:p>
     <w:p>
       <w:pPr>
         <w:pStyle w:val="FirstParagraph"/>
       </w:pPr>
       <w:r>
-        <w:t xml:space="preserve">Create a landing page and resource of GIS work in R. With a particular focus on invasive species dynamics. The current goals are as follows:</w:t>
-      </w:r>
+        <w:t xml:space="preserve">generally the objective is to create a landing page and resource of GIS work in R with a particular focus on invasive species dynamics. The current goals under my PhD work is as follows:</w:t>
+      </w:r>
+    </w:p>
+    <w:p>
+      <w:pPr>
+        <w:pStyle w:val="BodyText"/>
+      </w:pPr>
+      <w:r>
+        <w:t xml:space="preserve">One:</w:t>
+      </w:r>
+      <w:r>
+        <w:t xml:space="preserve"> </w:t>
+      </w:r>
+      <w:r>
+        <w:rPr>
+          <w:i/>
+        </w:rPr>
+        <w:t xml:space="preserve">Produce static maps for the first publication of my PhD.</w:t>
+      </w:r>
+      <w:r>
+        <w:t xml:space="preserve"> </w:t>
+      </w:r>
+      <w:r>
+        <w:t xml:space="preserve">Draft here -</w:t>
+      </w:r>
+      <w:r>
+        <w:t xml:space="preserve"> </w:t>
+      </w:r>
+      <w:hyperlink r:id="rId25">
+        <w:r>
+          <w:rPr>
+            <w:rStyle w:val="Hyperlink"/>
+          </w:rPr>
+          <w:t xml:space="preserve">Davidson2019a</w:t>
+        </w:r>
+      </w:hyperlink>
     </w:p>
     <w:p>
       <w:pPr>
@@ -169,33 +242,111 @@
         </w:numPr>
       </w:pPr>
       <w:r>
-        <w:t xml:space="preserve">Produce static maps for the first publication of my PhD.</w:t>
+        <w:t xml:space="preserve">Datasets</w:t>
+      </w:r>
+    </w:p>
+    <w:p>
+      <w:pPr>
+        <w:pStyle w:val="Compact"/>
+        <w:numPr>
+          <w:numId w:val="1003"/>
+          <w:ilvl w:val="1"/>
+        </w:numPr>
+      </w:pPr>
+      <w:r>
+        <w:t xml:space="preserve">Grid locations are in a csv file called ""</w:t>
       </w:r>
       <w:r>
         <w:t xml:space="preserve"> </w:t>
       </w:r>
-      <w:hyperlink r:id="rId22">
+      <w:hyperlink r:id="rId26">
         <w:r>
           <w:rPr>
             <w:rStyle w:val="Hyperlink"/>
           </w:rPr>
-          <w:t xml:space="preserve">Draft here</w:t>
+          <w:t xml:space="preserve">here</w:t>
         </w:r>
       </w:hyperlink>
-      <w:r>
-        <w:t xml:space="preserve">.</w:t>
-      </w:r>
     </w:p>
     <w:p>
       <w:pPr>
         <w:pStyle w:val="Compact"/>
         <w:numPr>
           <w:numId w:val="1003"/>
+          <w:ilvl w:val="1"/>
+        </w:numPr>
+      </w:pPr>
+      <w:r>
+        <w:t xml:space="preserve">Outline of NZ here ""</w:t>
+      </w:r>
+      <w:r>
+        <w:t xml:space="preserve"> </w:t>
+      </w:r>
+      <w:hyperlink r:id="rId26">
+        <w:r>
+          <w:rPr>
+            <w:rStyle w:val="Hyperlink"/>
+          </w:rPr>
+          <w:t xml:space="preserve">here</w:t>
+        </w:r>
+      </w:hyperlink>
+    </w:p>
+    <w:p>
+      <w:pPr>
+        <w:pStyle w:val="Compact"/>
+        <w:numPr>
+          <w:numId w:val="1003"/>
+          <w:ilvl w:val="1"/>
+        </w:numPr>
+      </w:pPr>
+      <w:r>
+        <w:t xml:space="preserve">Forest vegetation here ""</w:t>
+      </w:r>
+      <w:r>
+        <w:t xml:space="preserve"> </w:t>
+      </w:r>
+      <w:hyperlink r:id="rId26">
+        <w:r>
+          <w:rPr>
+            <w:rStyle w:val="Hyperlink"/>
+          </w:rPr>
+          <w:t xml:space="preserve">here</w:t>
+        </w:r>
+      </w:hyperlink>
+    </w:p>
+    <w:p>
+      <w:pPr>
+        <w:pStyle w:val="Compact"/>
+        <w:numPr>
+          <w:numId w:val="1003"/>
+          <w:ilvl w:val="1"/>
+        </w:numPr>
+      </w:pPr>
+      <w:r>
+        <w:t xml:space="preserve">Data from landCare 2019 publication here ""</w:t>
+      </w:r>
+      <w:r>
+        <w:t xml:space="preserve"> </w:t>
+      </w:r>
+      <w:hyperlink r:id="rId26">
+        <w:r>
+          <w:rPr>
+            <w:rStyle w:val="Hyperlink"/>
+          </w:rPr>
+          <w:t xml:space="preserve">here</w:t>
+        </w:r>
+      </w:hyperlink>
+    </w:p>
+    <w:p>
+      <w:pPr>
+        <w:pStyle w:val="Compact"/>
+        <w:numPr>
+          <w:numId w:val="1002"/>
           <w:ilvl w:val="0"/>
         </w:numPr>
       </w:pPr>
       <w:r>
-        <w:t xml:space="preserve">Datasets</w:t>
+        <w:t xml:space="preserve">Rcode</w:t>
       </w:r>
     </w:p>
     <w:p>
@@ -207,8 +358,19 @@
         </w:numPr>
       </w:pPr>
       <w:r>
-        <w:t xml:space="preserve">Grid locations are in a csv file called ""</w:t>
-      </w:r>
+        <w:t xml:space="preserve">My attempt so far ""</w:t>
+      </w:r>
+      <w:r>
+        <w:t xml:space="preserve"> </w:t>
+      </w:r>
+      <w:hyperlink r:id="rId26">
+        <w:r>
+          <w:rPr>
+            <w:rStyle w:val="Hyperlink"/>
+          </w:rPr>
+          <w:t xml:space="preserve">here</w:t>
+        </w:r>
+      </w:hyperlink>
     </w:p>
     <w:p>
       <w:pPr>
@@ -219,8 +381,19 @@
         </w:numPr>
       </w:pPr>
       <w:r>
-        <w:t xml:space="preserve">Outline of NZ here ""</w:t>
-      </w:r>
+        <w:t xml:space="preserve">GIS cheat ""</w:t>
+      </w:r>
+      <w:r>
+        <w:t xml:space="preserve"> </w:t>
+      </w:r>
+      <w:hyperlink r:id="rId26">
+        <w:r>
+          <w:rPr>
+            <w:rStyle w:val="Hyperlink"/>
+          </w:rPr>
+          <w:t xml:space="preserve">here</w:t>
+        </w:r>
+      </w:hyperlink>
     </w:p>
     <w:p>
       <w:pPr>
@@ -231,31 +404,30 @@
         </w:numPr>
       </w:pPr>
       <w:r>
-        <w:t xml:space="preserve">Forest vegetation here ""</w:t>
-      </w:r>
+        <w:t xml:space="preserve">Powerpoint cheat ""</w:t>
+      </w:r>
+      <w:r>
+        <w:t xml:space="preserve"> </w:t>
+      </w:r>
+      <w:hyperlink r:id="rId26">
+        <w:r>
+          <w:rPr>
+            <w:rStyle w:val="Hyperlink"/>
+          </w:rPr>
+          <w:t xml:space="preserve">here</w:t>
+        </w:r>
+      </w:hyperlink>
     </w:p>
     <w:p>
       <w:pPr>
         <w:pStyle w:val="Compact"/>
         <w:numPr>
-          <w:numId w:val="1004"/>
-          <w:ilvl w:val="1"/>
-        </w:numPr>
-      </w:pPr>
-      <w:r>
-        <w:t xml:space="preserve">Data from landCare 2019 publication here ""</w:t>
-      </w:r>
-    </w:p>
-    <w:p>
-      <w:pPr>
-        <w:pStyle w:val="Compact"/>
-        <w:numPr>
-          <w:numId w:val="1003"/>
+          <w:numId w:val="1002"/>
           <w:ilvl w:val="0"/>
         </w:numPr>
       </w:pPr>
       <w:r>
-        <w:t xml:space="preserve">Rcode</w:t>
+        <w:t xml:space="preserve">Static maps</w:t>
       </w:r>
     </w:p>
     <w:p>
@@ -267,8 +439,19 @@
         </w:numPr>
       </w:pPr>
       <w:r>
-        <w:t xml:space="preserve">My attempt so far ""</w:t>
-      </w:r>
+        <w:t xml:space="preserve">NZ beech forest dynamics ""</w:t>
+      </w:r>
+      <w:r>
+        <w:t xml:space="preserve"> </w:t>
+      </w:r>
+      <w:hyperlink r:id="rId26">
+        <w:r>
+          <w:rPr>
+            <w:rStyle w:val="Hyperlink"/>
+          </w:rPr>
+          <w:t xml:space="preserve">here</w:t>
+        </w:r>
+      </w:hyperlink>
     </w:p>
     <w:p>
       <w:pPr>
@@ -279,8 +462,19 @@
         </w:numPr>
       </w:pPr>
       <w:r>
-        <w:t xml:space="preserve">GIS cheat ""</w:t>
-      </w:r>
+        <w:t xml:space="preserve">8 grids full data ""</w:t>
+      </w:r>
+      <w:r>
+        <w:t xml:space="preserve"> </w:t>
+      </w:r>
+      <w:hyperlink r:id="rId26">
+        <w:r>
+          <w:rPr>
+            <w:rStyle w:val="Hyperlink"/>
+          </w:rPr>
+          <w:t xml:space="preserve">here</w:t>
+        </w:r>
+      </w:hyperlink>
     </w:p>
     <w:p>
       <w:pPr>
@@ -291,216 +485,294 @@
         </w:numPr>
       </w:pPr>
       <w:r>
-        <w:t xml:space="preserve">Powerpoint cheat ""</w:t>
-      </w:r>
+        <w:t xml:space="preserve">only 6 used ""</w:t>
+      </w:r>
+      <w:r>
+        <w:t xml:space="preserve"> </w:t>
+      </w:r>
+      <w:hyperlink r:id="rId26">
+        <w:r>
+          <w:rPr>
+            <w:rStyle w:val="Hyperlink"/>
+          </w:rPr>
+          <w:t xml:space="preserve">here</w:t>
+        </w:r>
+      </w:hyperlink>
     </w:p>
     <w:p>
       <w:pPr>
         <w:pStyle w:val="Compact"/>
         <w:numPr>
-          <w:numId w:val="1003"/>
-          <w:ilvl w:val="0"/>
-        </w:numPr>
-      </w:pPr>
-      <w:r>
-        <w:t xml:space="preserve">Static maps</w:t>
-      </w:r>
-    </w:p>
-    <w:p>
-      <w:pPr>
-        <w:pStyle w:val="Compact"/>
-        <w:numPr>
-          <w:numId w:val="1006"/>
+          <w:numId w:val="1005"/>
           <w:ilvl w:val="1"/>
         </w:numPr>
       </w:pPr>
       <w:r>
-        <w:t xml:space="preserve">NZ beech forest dynamics</w:t>
-      </w:r>
-    </w:p>
-    <w:p>
-      <w:pPr>
-        <w:pStyle w:val="Compact"/>
-        <w:numPr>
-          <w:numId w:val="1006"/>
-          <w:ilvl w:val="1"/>
-        </w:numPr>
-      </w:pPr>
-      <w:r>
-        <w:t xml:space="preserve">8 grids full data</w:t>
-      </w:r>
-    </w:p>
-    <w:p>
-      <w:pPr>
-        <w:pStyle w:val="Compact"/>
-        <w:numPr>
-          <w:numId w:val="1006"/>
-          <w:ilvl w:val="1"/>
-        </w:numPr>
-      </w:pPr>
-      <w:r>
-        <w:t xml:space="preserve">only 6 used</w:t>
-      </w:r>
-    </w:p>
-    <w:p>
-      <w:pPr>
-        <w:pStyle w:val="Compact"/>
-        <w:numPr>
-          <w:numId w:val="1006"/>
-          <w:ilvl w:val="1"/>
-        </w:numPr>
-      </w:pPr>
-      <w:r>
-        <w:t xml:space="preserve">South Island of NZ</w:t>
-      </w:r>
-    </w:p>
-    <w:p>
-      <w:pPr>
-        <w:pStyle w:val="Compact"/>
-        <w:numPr>
-          <w:numId w:val="1007"/>
-          <w:ilvl w:val="0"/>
-        </w:numPr>
-      </w:pPr>
-      <w:r>
-        <w:t xml:space="preserve">Produce static maps for the following data-set (Davidson2019b)</w:t>
-      </w:r>
+        <w:t xml:space="preserve">South Island of NZ ""</w:t>
+      </w:r>
+      <w:r>
+        <w:t xml:space="preserve"> </w:t>
+      </w:r>
+      <w:hyperlink r:id="rId26">
+        <w:r>
+          <w:rPr>
+            <w:rStyle w:val="Hyperlink"/>
+          </w:rPr>
+          <w:t xml:space="preserve">here</w:t>
+        </w:r>
+      </w:hyperlink>
     </w:p>
     <w:p>
       <w:pPr>
         <w:pStyle w:val="FirstParagraph"/>
       </w:pPr>
+      <w:r>
+        <w:t xml:space="preserve">Two:</w:t>
+      </w:r>
+      <w:r>
+        <w:t xml:space="preserve"> </w:t>
+      </w:r>
+      <w:r>
+        <w:rPr>
+          <w:i/>
+        </w:rPr>
+        <w:t xml:space="preserve">Produce static maps for the following data-set</w:t>
+      </w:r>
+      <w:r>
+        <w:t xml:space="preserve"> </w:t>
+      </w:r>
+      <w:r>
+        <w:t xml:space="preserve">[Davidson2019b]</w:t>
+      </w:r>
+    </w:p>
+    <w:p>
+      <w:pPr>
+        <w:pStyle w:val="BodyText"/>
+      </w:pPr>
+      <w:r>
+        <w:t xml:space="preserve">[</w:t>
+      </w:r>
       <w:r>
         <w:rPr>
           <w:i/>
         </w:rPr>
         <w:t xml:space="preserve">same as above</w:t>
       </w:r>
-    </w:p>
-    <w:p>
-      <w:pPr>
-        <w:pStyle w:val="Compact"/>
-        <w:numPr>
-          <w:numId w:val="1008"/>
-          <w:ilvl w:val="0"/>
-        </w:numPr>
-      </w:pPr>
-      <w:r>
-        <w:t xml:space="preserve">Produce static maps for the following data-set (Davidson2019c)</w:t>
-      </w:r>
-    </w:p>
-    <w:p>
-      <w:pPr>
-        <w:pStyle w:val="FirstParagraph"/>
-      </w:pPr>
+      <w:r>
+        <w:t xml:space="preserve">]</w:t>
+      </w:r>
+    </w:p>
+    <w:p>
+      <w:pPr>
+        <w:pStyle w:val="BodyText"/>
+      </w:pPr>
+      <w:r>
+        <w:t xml:space="preserve">Three:</w:t>
+      </w:r>
+      <w:r>
+        <w:t xml:space="preserve"> </w:t>
+      </w:r>
+      <w:r>
+        <w:rPr>
+          <w:i/>
+        </w:rPr>
+        <w:t xml:space="preserve">Produce static maps for the following data-set</w:t>
+      </w:r>
+      <w:r>
+        <w:t xml:space="preserve"> </w:t>
+      </w:r>
+      <w:r>
+        <w:t xml:space="preserve">[Davidson2019c]</w:t>
+      </w:r>
+    </w:p>
+    <w:p>
+      <w:pPr>
+        <w:pStyle w:val="BodyText"/>
+      </w:pPr>
+      <w:r>
+        <w:t xml:space="preserve">[</w:t>
+      </w:r>
       <w:r>
         <w:rPr>
           <w:i/>
         </w:rPr>
         <w:t xml:space="preserve">same as above</w:t>
       </w:r>
+      <w:r>
+        <w:t xml:space="preserve">]</w:t>
+      </w:r>
     </w:p>
     <w:p>
       <w:pPr>
         <w:pStyle w:val="Heading2"/>
       </w:pPr>
-      <w:bookmarkStart w:id="23" w:name="resources"/>
-      <w:r>
-        <w:t xml:space="preserve">Resources</w:t>
-      </w:r>
-      <w:bookmarkEnd w:id="23"/>
+      <w:bookmarkStart w:id="27" w:name="my-notes"/>
+      <w:r>
+        <w:t xml:space="preserve">My notes</w:t>
+      </w:r>
+      <w:bookmarkEnd w:id="27"/>
     </w:p>
     <w:p>
       <w:pPr>
         <w:pStyle w:val="Compact"/>
+        <w:numPr>
+          <w:numId w:val="1006"/>
+          <w:ilvl w:val="0"/>
+        </w:numPr>
+      </w:pPr>
+      <w:r>
+        <w:t xml:space="preserve">Vignettes</w:t>
+      </w:r>
+    </w:p>
+    <w:p>
+      <w:pPr>
+        <w:pStyle w:val="Compact"/>
+        <w:numPr>
+          <w:numId w:val="1007"/>
+          <w:ilvl w:val="1"/>
+        </w:numPr>
+      </w:pPr>
+      <w:r>
+        <w:t xml:space="preserve">Creating maps in R</w:t>
+      </w:r>
+      <w:r>
+        <w:t xml:space="preserve"> </w:t>
+      </w:r>
+      <w:r>
+        <w:t xml:space="preserve">“</w:t>
+      </w:r>
+      <w:r>
+        <w:t xml:space="preserve">www.ssnhub.com/creating-maps-in-r.html</w:t>
+      </w:r>
+      <w:r>
+        <w:t xml:space="preserve">”</w:t>
+      </w:r>
+    </w:p>
+    <w:p>
+      <w:pPr>
+        <w:pStyle w:val="Compact"/>
+        <w:numPr>
+          <w:numId w:val="1007"/>
+          <w:ilvl w:val="1"/>
+        </w:numPr>
+      </w:pPr>
+      <w:r>
+        <w:t xml:space="preserve">Map for Chapter 2: Beech forests ""</w:t>
+      </w:r>
+    </w:p>
+    <w:p>
+      <w:pPr>
+        <w:pStyle w:val="Compact"/>
+        <w:numPr>
+          <w:numId w:val="1006"/>
+          <w:ilvl w:val="0"/>
+        </w:numPr>
+      </w:pPr>
+      <w:r>
+        <w:t xml:space="preserve">Examples</w:t>
+      </w:r>
+    </w:p>
+    <w:p>
+      <w:pPr>
+        <w:pStyle w:val="Compact"/>
+        <w:numPr>
+          <w:numId w:val="1008"/>
+          <w:ilvl w:val="1"/>
+        </w:numPr>
+      </w:pPr>
+      <w:r>
+        <w:t xml:space="preserve">LandCare 2019 publication here ""</w:t>
+      </w:r>
+    </w:p>
+    <w:p>
+      <w:pPr>
+        <w:pStyle w:val="Heading2"/>
+      </w:pPr>
+      <w:bookmarkStart w:id="28" w:name="get-started"/>
+      <w:r>
+        <w:t xml:space="preserve">Get started…</w:t>
+      </w:r>
+      <w:bookmarkEnd w:id="28"/>
+    </w:p>
+    <w:p>
+      <w:pPr>
         <w:numPr>
           <w:numId w:val="1009"/>
           <w:ilvl w:val="0"/>
         </w:numPr>
       </w:pPr>
       <w:r>
-        <w:t xml:space="preserve">Vignettes</w:t>
-      </w:r>
-    </w:p>
-    <w:p>
-      <w:pPr>
-        <w:pStyle w:val="Compact"/>
-        <w:numPr>
-          <w:numId w:val="1010"/>
-          <w:ilvl w:val="1"/>
-        </w:numPr>
-      </w:pPr>
-      <w:r>
-        <w:t xml:space="preserve">Creating maps in R ""</w:t>
-      </w:r>
-    </w:p>
-    <w:p>
-      <w:pPr>
-        <w:pStyle w:val="Compact"/>
-        <w:numPr>
-          <w:numId w:val="1010"/>
-          <w:ilvl w:val="1"/>
-        </w:numPr>
-      </w:pPr>
-      <w:r>
-        <w:t xml:space="preserve">Book vignettes ""</w:t>
-      </w:r>
-    </w:p>
-    <w:p>
-      <w:pPr>
-        <w:pStyle w:val="Compact"/>
-        <w:numPr>
-          <w:numId w:val="1010"/>
-          <w:ilvl w:val="1"/>
-        </w:numPr>
-      </w:pPr>
-      <w:r>
-        <w:t xml:space="preserve">My developing docs ""</w:t>
-      </w:r>
-    </w:p>
-    <w:p>
-      <w:pPr>
-        <w:pStyle w:val="Compact"/>
+        <w:t xml:space="preserve">Fork this repo</w:t>
+      </w:r>
+      <w:r>
+        <w:t xml:space="preserve"> </w:t>
+      </w:r>
+      <w:hyperlink r:id="rId29">
+        <w:r>
+          <w:rPr>
+            <w:rStyle w:val="Hyperlink"/>
+          </w:rPr>
+          <w:t xml:space="preserve">here</w:t>
+        </w:r>
+      </w:hyperlink>
+    </w:p>
+    <w:p>
+      <w:pPr>
         <w:numPr>
           <w:numId w:val="1009"/>
           <w:ilvl w:val="0"/>
         </w:numPr>
       </w:pPr>
       <w:r>
-        <w:t xml:space="preserve">Examples</w:t>
-      </w:r>
-    </w:p>
-    <w:p>
-      <w:pPr>
-        <w:pStyle w:val="Compact"/>
-        <w:numPr>
-          <w:numId w:val="1011"/>
-          <w:ilvl w:val="1"/>
-        </w:numPr>
-      </w:pPr>
-      <w:r>
-        <w:t xml:space="preserve">LandCare 2019 publication here ""</w:t>
-      </w:r>
-    </w:p>
-    <w:p>
-      <w:pPr>
-        <w:pStyle w:val="Compact"/>
+        <w:t xml:space="preserve">Pull project into Rstudio using version control.</w:t>
+      </w:r>
+    </w:p>
+    <w:p>
+      <w:pPr>
         <w:numPr>
           <w:numId w:val="1009"/>
           <w:ilvl w:val="0"/>
         </w:numPr>
       </w:pPr>
       <w:r>
-        <w:t xml:space="preserve">Software</w:t>
-      </w:r>
-    </w:p>
-    <w:p>
-      <w:pPr>
-        <w:pStyle w:val="Compact"/>
-        <w:numPr>
-          <w:numId w:val="1012"/>
-          <w:ilvl w:val="1"/>
-        </w:numPr>
+        <w:t xml:space="preserve">Ensure that packages are up to date.</w:t>
+      </w:r>
+    </w:p>
+    <w:p>
+      <w:pPr>
+        <w:pStyle w:val="FirstParagraph"/>
+      </w:pPr>
+      <w:r>
+        <w:t xml:space="preserve">For more details this following the same contrinutiing options as the website instructions</w:t>
+      </w:r>
+      <w:r>
+        <w:t xml:space="preserve"> </w:t>
+      </w:r>
+      <w:hyperlink r:id="rId30">
+        <w:r>
+          <w:rPr>
+            <w:rStyle w:val="Hyperlink"/>
+          </w:rPr>
+          <w:t xml:space="preserve">here</w:t>
+        </w:r>
+      </w:hyperlink>
+      <w:r>
+        <w:t xml:space="preserve">.</w:t>
+      </w:r>
+    </w:p>
+    <w:p>
+      <w:pPr>
+        <w:pStyle w:val="Heading3"/>
+      </w:pPr>
+      <w:bookmarkStart w:id="31" w:name="templates"/>
+      <w:r>
+        <w:t xml:space="preserve">Templates</w:t>
+      </w:r>
+      <w:bookmarkEnd w:id="31"/>
+    </w:p>
+    <w:p>
+      <w:pPr>
+        <w:pStyle w:val="FirstParagraph"/>
       </w:pPr>
       <w:r>
         <w:t xml:space="preserve">This is the absolute minimum you need to start a</w:t>
@@ -508,7 +780,7 @@
       <w:r>
         <w:t xml:space="preserve"> </w:t>
       </w:r>
-      <w:hyperlink r:id="rId24">
+      <w:hyperlink r:id="rId32">
         <w:r>
           <w:rPr>
             <w:rStyle w:val="Hyperlink"/>
@@ -520,18 +792,12 @@
         <w:t xml:space="preserve"> </w:t>
       </w:r>
       <w:r>
-        <w:t xml:space="preserve">book. You can find the</w:t>
+        <w:t xml:space="preserve">book. You can find the preview of this book at</w:t>
       </w:r>
       <w:r>
         <w:t xml:space="preserve"> </w:t>
       </w:r>
-      <w:r>
-        <w:t xml:space="preserve">preview of this book at</w:t>
-      </w:r>
-      <w:r>
-        <w:t xml:space="preserve"> </w:t>
-      </w:r>
-      <w:hyperlink r:id="rId25">
+      <w:hyperlink r:id="rId33">
         <w:r>
           <w:rPr>
             <w:rStyle w:val="Hyperlink"/>
@@ -539,22 +805,16 @@
           <w:t xml:space="preserve">http://seankross.com/bookdown-start/</w:t>
         </w:r>
       </w:hyperlink>
-    </w:p>
-    <w:p>
-      <w:pPr>
-        <w:pStyle w:val="Compact"/>
-        <w:numPr>
-          <w:numId w:val="1009"/>
-          <w:ilvl w:val="0"/>
-        </w:numPr>
-      </w:pPr>
-      <w:r>
-        <w:t xml:space="preserve">All of the content of this repository is licensed</w:t>
-      </w:r>
       <w:r>
         <w:t xml:space="preserve"> </w:t>
       </w:r>
-      <w:hyperlink r:id="rId26">
+      <w:r>
+        <w:t xml:space="preserve">- All of the content of this repository is licensed</w:t>
+      </w:r>
+      <w:r>
+        <w:t xml:space="preserve"> </w:t>
+      </w:r>
+      <w:hyperlink r:id="rId34">
         <w:r>
           <w:rPr>
             <w:rStyle w:val="Hyperlink"/>
@@ -568,23 +828,13 @@
     </w:p>
     <w:p>
       <w:pPr>
-        <w:pStyle w:val="Heading2"/>
-      </w:pPr>
-      <w:bookmarkStart w:id="27" w:name="my-notes"/>
-      <w:r>
-        <w:t xml:space="preserve">My notes</w:t>
-      </w:r>
-      <w:bookmarkEnd w:id="27"/>
-    </w:p>
-    <w:p>
-      <w:pPr>
         <w:pStyle w:val="Heading1"/>
       </w:pPr>
-      <w:bookmarkStart w:id="28" w:name="introduction"/>
+      <w:bookmarkStart w:id="35" w:name="introduction"/>
       <w:r>
         <w:t xml:space="preserve">Introduction</w:t>
       </w:r>
-      <w:bookmarkEnd w:id="28"/>
+      <w:bookmarkEnd w:id="35"/>
     </w:p>
     <w:p>
       <w:pPr>
@@ -598,11 +848,11 @@
       <w:pPr>
         <w:pStyle w:val="Heading1"/>
       </w:pPr>
-      <w:bookmarkStart w:id="29" w:name="diving-in"/>
+      <w:bookmarkStart w:id="36" w:name="diving-in"/>
       <w:r>
         <w:t xml:space="preserve">Diving In</w:t>
       </w:r>
-      <w:bookmarkEnd w:id="29"/>
+      <w:bookmarkEnd w:id="36"/>
     </w:p>
     <w:p>
       <w:pPr>
@@ -1770,230 +2020,6 @@
       </w:pPr>
     </w:lvl>
   </w:abstractNum>
-  <w:abstractNum w:abstractNumId="99412">
-    <w:nsid w:val="47261bad"/>
-    <w:multiLevelType w:val="multilevel"/>
-    <w:lvl w:ilvl="0">
-      <w:start w:val="2"/>
-      <w:numFmt w:val="decimal"/>
-      <w:lvlText w:val="%1."/>
-      <w:lvlJc w:val="left"/>
-      <w:pPr>
-        <w:tabs>
-          <w:tab w:val="num" w:pos="0"/>
-        </w:tabs>
-        <w:ind w:left="480" w:hanging="480"/>
-      </w:pPr>
-    </w:lvl>
-    <w:lvl w:ilvl="1">
-      <w:start w:val="2"/>
-      <w:numFmt w:val="decimal"/>
-      <w:lvlText w:val="%2."/>
-      <w:lvlJc w:val="left"/>
-      <w:pPr>
-        <w:tabs>
-          <w:tab w:val="num" w:pos="720"/>
-        </w:tabs>
-        <w:ind w:left="1200" w:hanging="480"/>
-      </w:pPr>
-    </w:lvl>
-    <w:lvl w:ilvl="2">
-      <w:start w:val="2"/>
-      <w:numFmt w:val="decimal"/>
-      <w:lvlText w:val="%3."/>
-      <w:lvlJc w:val="left"/>
-      <w:pPr>
-        <w:tabs>
-          <w:tab w:val="num" w:pos="1440"/>
-        </w:tabs>
-        <w:ind w:left="1920" w:hanging="480"/>
-      </w:pPr>
-    </w:lvl>
-    <w:lvl w:ilvl="3">
-      <w:start w:val="2"/>
-      <w:numFmt w:val="decimal"/>
-      <w:lvlText w:val="%4."/>
-      <w:lvlJc w:val="left"/>
-      <w:pPr>
-        <w:tabs>
-          <w:tab w:val="num" w:pos="2160"/>
-        </w:tabs>
-        <w:ind w:left="2640" w:hanging="480"/>
-      </w:pPr>
-    </w:lvl>
-    <w:lvl w:ilvl="4">
-      <w:start w:val="2"/>
-      <w:numFmt w:val="decimal"/>
-      <w:lvlText w:val="%5."/>
-      <w:lvlJc w:val="left"/>
-      <w:pPr>
-        <w:tabs>
-          <w:tab w:val="num" w:pos="2880"/>
-        </w:tabs>
-        <w:ind w:left="3360" w:hanging="480"/>
-      </w:pPr>
-    </w:lvl>
-    <w:lvl w:ilvl="5">
-      <w:start w:val="2"/>
-      <w:numFmt w:val="decimal"/>
-      <w:lvlText w:val="%6."/>
-      <w:lvlJc w:val="left"/>
-      <w:pPr>
-        <w:tabs>
-          <w:tab w:val="num" w:pos="3600"/>
-        </w:tabs>
-        <w:ind w:left="4080" w:hanging="480"/>
-      </w:pPr>
-    </w:lvl>
-    <w:lvl w:ilvl="6">
-      <w:start w:val="2"/>
-      <w:numFmt w:val="decimal"/>
-      <w:lvlText w:val="%7."/>
-      <w:lvlJc w:val="left"/>
-      <w:pPr>
-        <w:tabs>
-          <w:tab w:val="num" w:pos="4320"/>
-        </w:tabs>
-        <w:ind w:left="4800" w:hanging="480"/>
-      </w:pPr>
-    </w:lvl>
-    <w:lvl w:ilvl="7">
-      <w:start w:val="2"/>
-      <w:numFmt w:val="decimal"/>
-      <w:lvlText w:val="%8."/>
-      <w:lvlJc w:val="left"/>
-      <w:pPr>
-        <w:tabs>
-          <w:tab w:val="num" w:pos="5040"/>
-        </w:tabs>
-        <w:ind w:left="5520" w:hanging="480"/>
-      </w:pPr>
-    </w:lvl>
-    <w:lvl w:ilvl="8">
-      <w:start w:val="2"/>
-      <w:numFmt w:val="decimal"/>
-      <w:lvlText w:val="%9."/>
-      <w:lvlJc w:val="left"/>
-      <w:pPr>
-        <w:tabs>
-          <w:tab w:val="num" w:pos="5760"/>
-        </w:tabs>
-        <w:ind w:left="6240" w:hanging="480"/>
-      </w:pPr>
-    </w:lvl>
-  </w:abstractNum>
-  <w:abstractNum w:abstractNumId="99413">
-    <w:nsid w:val="b3cbbdee"/>
-    <w:multiLevelType w:val="multilevel"/>
-    <w:lvl w:ilvl="0">
-      <w:start w:val="3"/>
-      <w:numFmt w:val="decimal"/>
-      <w:lvlText w:val="%1."/>
-      <w:lvlJc w:val="left"/>
-      <w:pPr>
-        <w:tabs>
-          <w:tab w:val="num" w:pos="0"/>
-        </w:tabs>
-        <w:ind w:left="480" w:hanging="480"/>
-      </w:pPr>
-    </w:lvl>
-    <w:lvl w:ilvl="1">
-      <w:start w:val="3"/>
-      <w:numFmt w:val="decimal"/>
-      <w:lvlText w:val="%2."/>
-      <w:lvlJc w:val="left"/>
-      <w:pPr>
-        <w:tabs>
-          <w:tab w:val="num" w:pos="720"/>
-        </w:tabs>
-        <w:ind w:left="1200" w:hanging="480"/>
-      </w:pPr>
-    </w:lvl>
-    <w:lvl w:ilvl="2">
-      <w:start w:val="3"/>
-      <w:numFmt w:val="decimal"/>
-      <w:lvlText w:val="%3."/>
-      <w:lvlJc w:val="left"/>
-      <w:pPr>
-        <w:tabs>
-          <w:tab w:val="num" w:pos="1440"/>
-        </w:tabs>
-        <w:ind w:left="1920" w:hanging="480"/>
-      </w:pPr>
-    </w:lvl>
-    <w:lvl w:ilvl="3">
-      <w:start w:val="3"/>
-      <w:numFmt w:val="decimal"/>
-      <w:lvlText w:val="%4."/>
-      <w:lvlJc w:val="left"/>
-      <w:pPr>
-        <w:tabs>
-          <w:tab w:val="num" w:pos="2160"/>
-        </w:tabs>
-        <w:ind w:left="2640" w:hanging="480"/>
-      </w:pPr>
-    </w:lvl>
-    <w:lvl w:ilvl="4">
-      <w:start w:val="3"/>
-      <w:numFmt w:val="decimal"/>
-      <w:lvlText w:val="%5."/>
-      <w:lvlJc w:val="left"/>
-      <w:pPr>
-        <w:tabs>
-          <w:tab w:val="num" w:pos="2880"/>
-        </w:tabs>
-        <w:ind w:left="3360" w:hanging="480"/>
-      </w:pPr>
-    </w:lvl>
-    <w:lvl w:ilvl="5">
-      <w:start w:val="3"/>
-      <w:numFmt w:val="decimal"/>
-      <w:lvlText w:val="%6."/>
-      <w:lvlJc w:val="left"/>
-      <w:pPr>
-        <w:tabs>
-          <w:tab w:val="num" w:pos="3600"/>
-        </w:tabs>
-        <w:ind w:left="4080" w:hanging="480"/>
-      </w:pPr>
-    </w:lvl>
-    <w:lvl w:ilvl="6">
-      <w:start w:val="3"/>
-      <w:numFmt w:val="decimal"/>
-      <w:lvlText w:val="%7."/>
-      <w:lvlJc w:val="left"/>
-      <w:pPr>
-        <w:tabs>
-          <w:tab w:val="num" w:pos="4320"/>
-        </w:tabs>
-        <w:ind w:left="4800" w:hanging="480"/>
-      </w:pPr>
-    </w:lvl>
-    <w:lvl w:ilvl="7">
-      <w:start w:val="3"/>
-      <w:numFmt w:val="decimal"/>
-      <w:lvlText w:val="%8."/>
-      <w:lvlJc w:val="left"/>
-      <w:pPr>
-        <w:tabs>
-          <w:tab w:val="num" w:pos="5040"/>
-        </w:tabs>
-        <w:ind w:left="5520" w:hanging="480"/>
-      </w:pPr>
-    </w:lvl>
-    <w:lvl w:ilvl="8">
-      <w:start w:val="3"/>
-      <w:numFmt w:val="decimal"/>
-      <w:lvlText w:val="%9."/>
-      <w:lvlJc w:val="left"/>
-      <w:pPr>
-        <w:tabs>
-          <w:tab w:val="num" w:pos="5760"/>
-        </w:tabs>
-        <w:ind w:left="6240" w:hanging="480"/>
-      </w:pPr>
-    </w:lvl>
-  </w:abstractNum>
   <w:num w:numId="1">
     <w:abstractNumId w:val="1"/>
   </w:num>
@@ -2556,6 +2582,27 @@
     <w:abstractNumId w:val="991"/>
   </w:num>
   <w:num w:numId="1002">
+    <w:abstractNumId w:val="991"/>
+  </w:num>
+  <w:num w:numId="1003">
+    <w:abstractNumId w:val="991"/>
+  </w:num>
+  <w:num w:numId="1004">
+    <w:abstractNumId w:val="991"/>
+  </w:num>
+  <w:num w:numId="1005">
+    <w:abstractNumId w:val="991"/>
+  </w:num>
+  <w:num w:numId="1006">
+    <w:abstractNumId w:val="991"/>
+  </w:num>
+  <w:num w:numId="1007">
+    <w:abstractNumId w:val="991"/>
+  </w:num>
+  <w:num w:numId="1008">
+    <w:abstractNumId w:val="991"/>
+  </w:num>
+  <w:num w:numId="1009">
     <w:abstractNumId w:val="99411"/>
     <w:lvlOverride w:ilvl="0">
       <w:startOverride w:val="1"/>
@@ -2584,90 +2631,6 @@
     <w:lvlOverride w:ilvl="8">
       <w:startOverride w:val="1"/>
     </w:lvlOverride>
-  </w:num>
-  <w:num w:numId="1003">
-    <w:abstractNumId w:val="991"/>
-  </w:num>
-  <w:num w:numId="1004">
-    <w:abstractNumId w:val="991"/>
-  </w:num>
-  <w:num w:numId="1005">
-    <w:abstractNumId w:val="991"/>
-  </w:num>
-  <w:num w:numId="1006">
-    <w:abstractNumId w:val="991"/>
-  </w:num>
-  <w:num w:numId="1007">
-    <w:abstractNumId w:val="99412"/>
-    <w:lvlOverride w:ilvl="0">
-      <w:startOverride w:val="2"/>
-    </w:lvlOverride>
-    <w:lvlOverride w:ilvl="1">
-      <w:startOverride w:val="2"/>
-    </w:lvlOverride>
-    <w:lvlOverride w:ilvl="2">
-      <w:startOverride w:val="2"/>
-    </w:lvlOverride>
-    <w:lvlOverride w:ilvl="3">
-      <w:startOverride w:val="2"/>
-    </w:lvlOverride>
-    <w:lvlOverride w:ilvl="4">
-      <w:startOverride w:val="2"/>
-    </w:lvlOverride>
-    <w:lvlOverride w:ilvl="5">
-      <w:startOverride w:val="2"/>
-    </w:lvlOverride>
-    <w:lvlOverride w:ilvl="6">
-      <w:startOverride w:val="2"/>
-    </w:lvlOverride>
-    <w:lvlOverride w:ilvl="7">
-      <w:startOverride w:val="2"/>
-    </w:lvlOverride>
-    <w:lvlOverride w:ilvl="8">
-      <w:startOverride w:val="2"/>
-    </w:lvlOverride>
-  </w:num>
-  <w:num w:numId="1008">
-    <w:abstractNumId w:val="99413"/>
-    <w:lvlOverride w:ilvl="0">
-      <w:startOverride w:val="3"/>
-    </w:lvlOverride>
-    <w:lvlOverride w:ilvl="1">
-      <w:startOverride w:val="3"/>
-    </w:lvlOverride>
-    <w:lvlOverride w:ilvl="2">
-      <w:startOverride w:val="3"/>
-    </w:lvlOverride>
-    <w:lvlOverride w:ilvl="3">
-      <w:startOverride w:val="3"/>
-    </w:lvlOverride>
-    <w:lvlOverride w:ilvl="4">
-      <w:startOverride w:val="3"/>
-    </w:lvlOverride>
-    <w:lvlOverride w:ilvl="5">
-      <w:startOverride w:val="3"/>
-    </w:lvlOverride>
-    <w:lvlOverride w:ilvl="6">
-      <w:startOverride w:val="3"/>
-    </w:lvlOverride>
-    <w:lvlOverride w:ilvl="7">
-      <w:startOverride w:val="3"/>
-    </w:lvlOverride>
-    <w:lvlOverride w:ilvl="8">
-      <w:startOverride w:val="3"/>
-    </w:lvlOverride>
-  </w:num>
-  <w:num w:numId="1009">
-    <w:abstractNumId w:val="991"/>
-  </w:num>
-  <w:num w:numId="1010">
-    <w:abstractNumId w:val="991"/>
-  </w:num>
-  <w:num w:numId="1011">
-    <w:abstractNumId w:val="991"/>
-  </w:num>
-  <w:num w:numId="1012">
-    <w:abstractNumId w:val="991"/>
   </w:num>
 </w:numbering>
 </file>

</xml_diff>